<commit_message>
only auction starts when the program starts
</commit_message>
<xml_diff>
--- a/Modis Exam/report.docx
+++ b/Modis Exam/report.docx
@@ -20,6 +20,13 @@
     </w:p>
     <w:sdt>
       <w:sdtPr>
+        <w:rPr>
+          <w:rFonts w:asciiTheme="minorHAnsi" w:eastAsiaTheme="minorHAnsi" w:hAnsiTheme="minorHAnsi" w:cstheme="minorBidi"/>
+          <w:color w:val="auto"/>
+          <w:sz w:val="22"/>
+          <w:szCs w:val="22"/>
+          <w:lang w:eastAsia="en-US"/>
+        </w:rPr>
         <w:id w:val="-1890256394"/>
         <w:docPartObj>
           <w:docPartGallery w:val="Table of Contents"/>
@@ -28,13 +35,8 @@
       </w:sdtPr>
       <w:sdtEndPr>
         <w:rPr>
-          <w:rFonts w:asciiTheme="minorHAnsi" w:eastAsiaTheme="minorHAnsi" w:hAnsiTheme="minorHAnsi" w:cstheme="minorBidi"/>
           <w:b/>
           <w:bCs/>
-          <w:color w:val="auto"/>
-          <w:sz w:val="22"/>
-          <w:szCs w:val="22"/>
-          <w:lang w:eastAsia="en-US"/>
         </w:rPr>
       </w:sdtEndPr>
       <w:sdtContent>
@@ -645,14 +647,12 @@
       <w:pPr>
         <w:pStyle w:val="Overskrift1"/>
         <w:rPr>
-          <w:color w:val="1F3864" w:themeColor="accent1" w:themeShade="80"/>
           <w:lang w:val="en-US"/>
         </w:rPr>
       </w:pPr>
       <w:bookmarkStart w:id="0" w:name="_Toc26788162"/>
       <w:r>
         <w:rPr>
-          <w:color w:val="1F3864" w:themeColor="accent1" w:themeShade="80"/>
           <w:lang w:val="en-US"/>
         </w:rPr>
         <w:lastRenderedPageBreak/>
@@ -876,14 +876,12 @@
       <w:pPr>
         <w:pStyle w:val="Overskrift1"/>
         <w:rPr>
-          <w:color w:val="1F3864" w:themeColor="accent1" w:themeShade="80"/>
           <w:lang w:val="en-US"/>
         </w:rPr>
       </w:pPr>
       <w:bookmarkStart w:id="1" w:name="_Toc26788163"/>
       <w:r>
         <w:rPr>
-          <w:color w:val="1F3864" w:themeColor="accent1" w:themeShade="80"/>
           <w:lang w:val="en-US"/>
         </w:rPr>
         <w:t>Protocol</w:t>
@@ -1639,7 +1637,117 @@
         <w:rPr>
           <w:lang w:val="en-US"/>
         </w:rPr>
-        <w:t xml:space="preserve">  </w:t>
+        <w:t xml:space="preserve"> </w:t>
+      </w:r>
+      <w:r>
+        <w:rPr>
+          <w:lang w:val="en-US"/>
+        </w:rPr>
+        <w:t xml:space="preserve">Any node being </w:t>
+      </w:r>
+      <w:r>
+        <w:rPr>
+          <w:lang w:val="en-US"/>
+        </w:rPr>
+        <w:lastRenderedPageBreak/>
+        <w:t xml:space="preserve">dispensable is of course </w:t>
+      </w:r>
+      <w:r>
+        <w:rPr>
+          <w:lang w:val="en-US"/>
+        </w:rPr>
+        <w:t>a plus</w:t>
+      </w:r>
+      <w:r>
+        <w:rPr>
+          <w:lang w:val="en-US"/>
+        </w:rPr>
+        <w:t xml:space="preserve">, however there are a few </w:t>
+      </w:r>
+      <w:r>
+        <w:rPr>
+          <w:lang w:val="en-US"/>
+        </w:rPr>
+        <w:t>disadvantages</w:t>
+      </w:r>
+      <w:r>
+        <w:rPr>
+          <w:lang w:val="en-US"/>
+        </w:rPr>
+        <w:t>.</w:t>
+      </w:r>
+      <w:r>
+        <w:rPr>
+          <w:lang w:val="en-US"/>
+        </w:rPr>
+        <w:t xml:space="preserve"> Firstly, the insertion of new auction data, </w:t>
+      </w:r>
+      <w:r>
+        <w:rPr>
+          <w:lang w:val="en-US"/>
+        </w:rPr>
+        <w:t xml:space="preserve">requires that each node is sent the same query. </w:t>
+      </w:r>
+      <w:r>
+        <w:rPr>
+          <w:lang w:val="en-US"/>
+        </w:rPr>
+        <w:t xml:space="preserve">In </w:t>
+      </w:r>
+      <w:r>
+        <w:rPr>
+          <w:lang w:val="en-US"/>
+        </w:rPr>
+        <w:t xml:space="preserve">the case of a large circuit of say, 20 nodes, the placement of a new bid takes at least twenty times </w:t>
+      </w:r>
+      <w:r>
+        <w:rPr>
+          <w:lang w:val="en-US"/>
+        </w:rPr>
+        <w:t>the amount of traffic</w:t>
+      </w:r>
+      <w:r>
+        <w:rPr>
+          <w:lang w:val="en-US"/>
+        </w:rPr>
+        <w:t xml:space="preserve"> </w:t>
+      </w:r>
+      <w:r>
+        <w:rPr>
+          <w:lang w:val="en-US"/>
+        </w:rPr>
+        <w:t xml:space="preserve">as it would if only one node had to be given the data. And 20 times the amount of </w:t>
+      </w:r>
+      <w:r>
+        <w:rPr>
+          <w:lang w:val="en-US"/>
+        </w:rPr>
+        <w:t>memory</w:t>
+      </w:r>
+      <w:r>
+        <w:rPr>
+          <w:lang w:val="en-US"/>
+        </w:rPr>
+        <w:t xml:space="preserve"> is also used.</w:t>
+      </w:r>
+    </w:p>
+    <w:p>
+      <w:pPr>
+        <w:rPr>
+          <w:lang w:val="en-US"/>
+        </w:rPr>
+      </w:pPr>
+      <w:r>
+        <w:rPr>
+          <w:lang w:val="en-US"/>
+        </w:rPr>
+        <w:t xml:space="preserve">New bids are registered when they enter the system. There is no timestamp </w:t>
+      </w:r>
+      <w:r>
+        <w:rPr>
+          <w:lang w:val="en-US"/>
+        </w:rPr>
+        <w:t xml:space="preserve">on the bids and no message queue ensuring that they are treated in order. </w:t>
       </w:r>
       <w:bookmarkStart w:id="4" w:name="_GoBack"/>
       <w:bookmarkEnd w:id="4"/>
@@ -1656,7 +1764,6 @@
         <w:rPr>
           <w:lang w:val="en-US"/>
         </w:rPr>
-        <w:lastRenderedPageBreak/>
         <w:t>Client-Server</w:t>
       </w:r>
       <w:bookmarkEnd w:id="5"/>
@@ -1672,28 +1779,24 @@
       <w:pPr>
         <w:pStyle w:val="Overskrift1"/>
         <w:rPr>
-          <w:color w:val="1F3864" w:themeColor="accent1" w:themeShade="80"/>
           <w:lang w:val="en-US"/>
         </w:rPr>
       </w:pPr>
       <w:bookmarkStart w:id="6" w:name="_Toc26788167"/>
       <w:r>
         <w:rPr>
-          <w:color w:val="1F3864" w:themeColor="accent1" w:themeShade="80"/>
           <w:lang w:val="en-US"/>
         </w:rPr>
         <w:t>Correct</w:t>
       </w:r>
       <w:r>
         <w:rPr>
-          <w:color w:val="1F3864" w:themeColor="accent1" w:themeShade="80"/>
           <w:lang w:val="en-US"/>
         </w:rPr>
         <w:t>ness</w:t>
       </w:r>
       <w:r>
         <w:rPr>
-          <w:color w:val="1F3864" w:themeColor="accent1" w:themeShade="80"/>
           <w:lang w:val="en-US"/>
         </w:rPr>
         <w:t xml:space="preserve"> 1</w:t>
@@ -1717,28 +1820,24 @@
       <w:pPr>
         <w:pStyle w:val="Overskrift1"/>
         <w:rPr>
-          <w:color w:val="1F3864" w:themeColor="accent1" w:themeShade="80"/>
           <w:lang w:val="en-US"/>
         </w:rPr>
       </w:pPr>
       <w:bookmarkStart w:id="7" w:name="_Toc26788168"/>
       <w:r>
         <w:rPr>
-          <w:color w:val="1F3864" w:themeColor="accent1" w:themeShade="80"/>
           <w:lang w:val="en-US"/>
         </w:rPr>
         <w:t>Correct</w:t>
       </w:r>
       <w:r>
         <w:rPr>
-          <w:color w:val="1F3864" w:themeColor="accent1" w:themeShade="80"/>
           <w:lang w:val="en-US"/>
         </w:rPr>
         <w:t>ness</w:t>
       </w:r>
       <w:r>
         <w:rPr>
-          <w:color w:val="1F3864" w:themeColor="accent1" w:themeShade="80"/>
           <w:lang w:val="en-US"/>
         </w:rPr>
         <w:t xml:space="preserve"> 2</w:t>
@@ -1746,7 +1845,15 @@
       <w:bookmarkEnd w:id="7"/>
     </w:p>
     <w:p>
-      <w:r>
+      <w:pPr>
+        <w:rPr>
+          <w:lang w:val="en-US"/>
+        </w:rPr>
+      </w:pPr>
+      <w:r>
+        <w:rPr>
+          <w:lang w:val="en-US"/>
+        </w:rPr>
         <w:t>df</w:t>
       </w:r>
     </w:p>
@@ -1797,6 +1904,7 @@
         <w:docPartUnique/>
       </w:docPartObj>
     </w:sdtPr>
+    <w:sdtEndPr/>
     <w:sdtContent>
       <w:p>
         <w:pPr>
@@ -2840,7 +2948,7 @@
 </file>
 
 <file path=customXml/itemProps1.xml><?xml version="1.0" encoding="utf-8"?>
-<ds:datastoreItem xmlns:ds="http://schemas.openxmlformats.org/officeDocument/2006/customXml" ds:itemID="{51A4F004-B1BB-46A3-ADA3-9D5869B46B61}">
+<ds:datastoreItem xmlns:ds="http://schemas.openxmlformats.org/officeDocument/2006/customXml" ds:itemID="{A74AAC13-16F0-4D89-9179-6B545EFF19E9}">
   <ds:schemaRefs>
     <ds:schemaRef ds:uri="http://schemas.openxmlformats.org/officeDocument/2006/bibliography"/>
   </ds:schemaRefs>

</xml_diff>